<commit_message>
Epic 4 Markiian Makovych
</commit_message>
<xml_diff>
--- a/ai_12/markiian_makovych/epic_3/epic_3_practice_and_labs_report_markiian_makovych.docx
+++ b/ai_12/markiian_makovych/epic_3/epic_3_practice_and_labs_report_markiian_makovych.docx
@@ -408,6 +408,8 @@
         </w:rPr>
         <w:t>ВНС Лабораторної Роботи № 7</w:t>
       </w:r>
+      <w:bookmarkStart w:id="0" w:name="_GoBack"/>
+      <w:bookmarkEnd w:id="0"/>
     </w:p>
     <w:p>
       <w:pPr>
@@ -810,7 +812,7 @@
         </w:rPr>
         <w:t xml:space="preserve">: </w:t>
       </w:r>
-      <w:bookmarkStart w:id="0" w:name="_Hlk179836876"/>
+      <w:bookmarkStart w:id="1" w:name="_Hlk179836876"/>
       <w:r>
         <w:rPr>
           <w:rFonts w:ascii="Times New Roman" w:eastAsia="Times New Roman" w:hAnsi="Times New Roman" w:cs="Times New Roman"/>
@@ -821,7 +823,7 @@
         </w:rPr>
         <w:t>Введення в Цикли та їх Види в С++</w:t>
       </w:r>
-      <w:bookmarkEnd w:id="0"/>
+      <w:bookmarkEnd w:id="1"/>
       <w:r>
         <w:rPr>
           <w:rFonts w:ascii="Times New Roman" w:eastAsia="Times New Roman" w:hAnsi="Times New Roman" w:cs="Times New Roman"/>
@@ -926,7 +928,7 @@
         </w:rPr>
         <w:t xml:space="preserve">Тема №3: </w:t>
       </w:r>
-      <w:bookmarkStart w:id="1" w:name="_Hlk179836902"/>
+      <w:bookmarkStart w:id="2" w:name="_Hlk179836902"/>
       <w:r>
         <w:rPr>
           <w:rFonts w:ascii="Times New Roman" w:eastAsia="Times New Roman" w:hAnsi="Times New Roman" w:cs="Times New Roman"/>
@@ -937,7 +939,7 @@
         </w:rPr>
         <w:t>Вкладені Цикли</w:t>
       </w:r>
-      <w:bookmarkEnd w:id="1"/>
+      <w:bookmarkEnd w:id="2"/>
       <w:r>
         <w:rPr>
           <w:rFonts w:ascii="Times New Roman" w:eastAsia="Times New Roman" w:hAnsi="Times New Roman" w:cs="Times New Roman"/>
@@ -975,7 +977,7 @@
         </w:rPr>
         <w:t xml:space="preserve">Тема №4: </w:t>
       </w:r>
-      <w:bookmarkStart w:id="2" w:name="_Hlk179836915"/>
+      <w:bookmarkStart w:id="3" w:name="_Hlk179836915"/>
       <w:r>
         <w:rPr>
           <w:rFonts w:ascii="Times New Roman" w:eastAsia="Times New Roman" w:hAnsi="Times New Roman" w:cs="Times New Roman"/>
@@ -986,7 +988,7 @@
         </w:rPr>
         <w:t>Основи Функцій у С++</w:t>
       </w:r>
-      <w:bookmarkEnd w:id="2"/>
+      <w:bookmarkEnd w:id="3"/>
       <w:r>
         <w:rPr>
           <w:rFonts w:ascii="Times New Roman" w:eastAsia="Times New Roman" w:hAnsi="Times New Roman" w:cs="Times New Roman"/>
@@ -1024,7 +1026,7 @@
         </w:rPr>
         <w:t xml:space="preserve">Тема №5: </w:t>
       </w:r>
-      <w:bookmarkStart w:id="3" w:name="_Hlk179836942"/>
+      <w:bookmarkStart w:id="4" w:name="_Hlk179836942"/>
       <w:r>
         <w:rPr>
           <w:rFonts w:ascii="Times New Roman" w:eastAsia="Times New Roman" w:hAnsi="Times New Roman" w:cs="Times New Roman"/>
@@ -1035,7 +1037,7 @@
         </w:rPr>
         <w:t>Перевантаження Функцій та Простір Імен</w:t>
       </w:r>
-      <w:bookmarkEnd w:id="3"/>
+      <w:bookmarkEnd w:id="4"/>
       <w:r>
         <w:rPr>
           <w:rFonts w:ascii="Times New Roman" w:eastAsia="Times New Roman" w:hAnsi="Times New Roman" w:cs="Times New Roman"/>
@@ -1140,7 +1142,7 @@
         </w:rPr>
         <w:t xml:space="preserve">: </w:t>
       </w:r>
-      <w:bookmarkStart w:id="4" w:name="_Hlk179836980"/>
+      <w:bookmarkStart w:id="5" w:name="_Hlk179836980"/>
       <w:r>
         <w:rPr>
           <w:rFonts w:ascii="Times New Roman" w:eastAsia="Times New Roman" w:hAnsi="Times New Roman" w:cs="Times New Roman"/>
@@ -1151,7 +1153,7 @@
         </w:rPr>
         <w:t>Вбудовані Функції в С++</w:t>
       </w:r>
-      <w:bookmarkEnd w:id="4"/>
+      <w:bookmarkEnd w:id="5"/>
       <w:r>
         <w:rPr>
           <w:rFonts w:ascii="Times New Roman" w:eastAsia="Times New Roman" w:hAnsi="Times New Roman" w:cs="Times New Roman"/>
@@ -1336,17 +1338,7 @@
           <w:szCs w:val="28"/>
           <w:lang w:eastAsia="en-GB"/>
         </w:rPr>
-        <w:t xml:space="preserve">: </w:t>
-      </w:r>
-      <w:r>
-        <w:rPr>
-          <w:rFonts w:ascii="Times New Roman" w:eastAsia="Times New Roman" w:hAnsi="Times New Roman" w:cs="Times New Roman"/>
-          <w:color w:val="000000"/>
-          <w:sz w:val="28"/>
-          <w:szCs w:val="28"/>
-          <w:lang w:eastAsia="en-GB"/>
-        </w:rPr>
-        <w:t>19</w:t>
+        <w:t>: 19</w:t>
       </w:r>
     </w:p>
     <w:p>
@@ -1567,17 +1559,7 @@
           <w:szCs w:val="28"/>
           <w:lang w:eastAsia="en-GB"/>
         </w:rPr>
-        <w:t xml:space="preserve">: </w:t>
-      </w:r>
-      <w:r>
-        <w:rPr>
-          <w:rFonts w:ascii="Times New Roman" w:eastAsia="Times New Roman" w:hAnsi="Times New Roman" w:cs="Times New Roman"/>
-          <w:color w:val="000000"/>
-          <w:sz w:val="28"/>
-          <w:szCs w:val="28"/>
-          <w:lang w:eastAsia="en-GB"/>
-        </w:rPr>
-        <w:t>19</w:t>
+        <w:t>: 19</w:t>
       </w:r>
     </w:p>
     <w:p>
@@ -1781,7 +1763,7 @@
         <w:lastRenderedPageBreak/>
         <w:t xml:space="preserve">Завдання </w:t>
       </w:r>
-      <w:bookmarkStart w:id="5" w:name="_Hlk180702381"/>
+      <w:bookmarkStart w:id="6" w:name="_Hlk180702381"/>
       <w:r>
         <w:rPr>
           <w:rFonts w:ascii="Times New Roman" w:eastAsia="Times New Roman" w:hAnsi="Times New Roman" w:cs="Times New Roman"/>
@@ -1866,7 +1848,7 @@
         </w:rPr>
         <w:t>-1</w:t>
       </w:r>
-      <w:bookmarkEnd w:id="5"/>
+      <w:bookmarkEnd w:id="6"/>
       <w:r>
         <w:rPr>
           <w:rFonts w:ascii="Times New Roman" w:eastAsia="Times New Roman" w:hAnsi="Times New Roman" w:cs="Times New Roman"/>
@@ -1897,17 +1879,7 @@
           <w:szCs w:val="28"/>
           <w:lang w:eastAsia="en-GB"/>
         </w:rPr>
-        <w:t xml:space="preserve">: </w:t>
-      </w:r>
-      <w:r>
-        <w:rPr>
-          <w:rFonts w:ascii="Times New Roman" w:eastAsia="Times New Roman" w:hAnsi="Times New Roman" w:cs="Times New Roman"/>
-          <w:color w:val="000000"/>
-          <w:sz w:val="28"/>
-          <w:szCs w:val="28"/>
-          <w:lang w:eastAsia="en-GB"/>
-        </w:rPr>
-        <w:t>19</w:t>
+        <w:t>: 19</w:t>
       </w:r>
     </w:p>
     <w:p>
@@ -2063,17 +2035,7 @@
           <w:szCs w:val="28"/>
           <w:lang w:eastAsia="en-GB"/>
         </w:rPr>
-        <w:t xml:space="preserve">: </w:t>
-      </w:r>
-      <w:r>
-        <w:rPr>
-          <w:rFonts w:ascii="Times New Roman" w:eastAsia="Times New Roman" w:hAnsi="Times New Roman" w:cs="Times New Roman"/>
-          <w:color w:val="000000"/>
-          <w:sz w:val="28"/>
-          <w:szCs w:val="28"/>
-          <w:lang w:eastAsia="en-GB"/>
-        </w:rPr>
-        <w:t>19</w:t>
+        <w:t>: 19</w:t>
       </w:r>
     </w:p>
     <w:p>
@@ -2484,23 +2446,7 @@
           <w:color w:val="333333"/>
           <w:szCs w:val="27"/>
         </w:rPr>
-        <w:t>Віталік переконаний, що необхідно обрати найменше число, проте Роман абсолютно впевнений, що переможе найбільше. Білет у хлопців лише один, і вони довго не могли вирішити, як їм учинити. Після декількох днів активних суперечок та наукових дискусій на тему «Чому малі числа кращі, ніж великі» чи навпаки, друзі вирішили зробити так: спочатку Віталік обирає стовпець, а тоді Роман вибирає число з цього стовпця.</w:t>
-      </w:r>
-      <w:r>
-        <w:rPr>
-          <w:i/>
-          <w:color w:val="333333"/>
-          <w:szCs w:val="27"/>
-        </w:rPr>
-        <w:t xml:space="preserve"> </w:t>
-      </w:r>
-      <w:r>
-        <w:rPr>
-          <w:i/>
-          <w:color w:val="333333"/>
-          <w:szCs w:val="27"/>
-        </w:rPr>
-        <w:t>Ваше завдання визначити, яке число все-таки оберуть хлопці.</w:t>
+        <w:t>Віталік переконаний, що необхідно обрати найменше число, проте Роман абсолютно впевнений, що переможе найбільше. Білет у хлопців лише один, і вони довго не могли вирішити, як їм учинити. Після декількох днів активних суперечок та наукових дискусій на тему «Чому малі числа кращі, ніж великі» чи навпаки, друзі вирішили зробити так: спочатку Віталік обирає стовпець, а тоді Роман вибирає число з цього стовпця. Ваше завдання визначити, яке число все-таки оберуть хлопці.</w:t>
       </w:r>
     </w:p>
     <w:p>
@@ -4020,15 +3966,7 @@
           <w:sz w:val="28"/>
         </w:rPr>
         <w:lastRenderedPageBreak/>
-        <w:t>6</w:t>
-      </w:r>
-      <w:r>
-        <w:rPr>
-          <w:b/>
-          <w:color w:val="000000"/>
-          <w:sz w:val="28"/>
-        </w:rPr>
-        <w:t>)</w:t>
+        <w:t>6)</w:t>
       </w:r>
       <w:r>
         <w:rPr>
@@ -4311,6 +4249,7 @@
           <w:rFonts w:ascii="Times New Roman" w:eastAsia="Times New Roman" w:hAnsi="Times New Roman" w:cs="Times New Roman"/>
           <w:b/>
           <w:bCs/>
+          <w:noProof/>
           <w:color w:val="000000" w:themeColor="text1"/>
           <w:sz w:val="28"/>
           <w:szCs w:val="28"/>
@@ -4485,10 +4424,11 @@
           <w:rFonts w:ascii="Times New Roman" w:eastAsia="Times New Roman" w:hAnsi="Times New Roman" w:cs="Times New Roman"/>
           <w:b/>
           <w:bCs/>
-          <w:color w:val="000000" w:themeColor="text1"/>
-          <w:sz w:val="28"/>
-          <w:szCs w:val="28"/>
-          <w:lang w:val="en-US" w:eastAsia="uk-UA"/>
+          <w:noProof/>
+          <w:color w:val="000000" w:themeColor="text1"/>
+          <w:sz w:val="28"/>
+          <w:szCs w:val="28"/>
+          <w:lang w:eastAsia="uk-UA"/>
         </w:rPr>
         <w:drawing>
           <wp:inline distT="0" distB="0" distL="0" distR="0" wp14:anchorId="6BFC3F5F" wp14:editId="34925A4F">
@@ -4657,10 +4597,11 @@
           <w:rFonts w:ascii="Times New Roman" w:eastAsia="Times New Roman" w:hAnsi="Times New Roman" w:cs="Times New Roman"/>
           <w:b/>
           <w:bCs/>
-          <w:color w:val="000000" w:themeColor="text1"/>
-          <w:sz w:val="28"/>
-          <w:szCs w:val="28"/>
-          <w:lang w:val="en-US" w:eastAsia="uk-UA"/>
+          <w:noProof/>
+          <w:color w:val="000000" w:themeColor="text1"/>
+          <w:sz w:val="28"/>
+          <w:szCs w:val="28"/>
+          <w:lang w:eastAsia="uk-UA"/>
         </w:rPr>
         <w:drawing>
           <wp:inline distT="0" distB="0" distL="0" distR="0" wp14:anchorId="495BC975" wp14:editId="4CA69B4F">
@@ -4703,10 +4644,11 @@
           <w:rFonts w:ascii="Times New Roman" w:eastAsia="Times New Roman" w:hAnsi="Times New Roman" w:cs="Times New Roman"/>
           <w:b/>
           <w:bCs/>
-          <w:color w:val="000000" w:themeColor="text1"/>
-          <w:sz w:val="28"/>
-          <w:szCs w:val="28"/>
-          <w:lang w:val="en-US" w:eastAsia="uk-UA"/>
+          <w:noProof/>
+          <w:color w:val="000000" w:themeColor="text1"/>
+          <w:sz w:val="28"/>
+          <w:szCs w:val="28"/>
+          <w:lang w:eastAsia="uk-UA"/>
         </w:rPr>
         <w:drawing>
           <wp:inline distT="0" distB="0" distL="0" distR="0" wp14:anchorId="08534704" wp14:editId="6593BD36">
@@ -4949,10 +4891,11 @@
           <w:rFonts w:ascii="Times New Roman" w:eastAsia="Times New Roman" w:hAnsi="Times New Roman" w:cs="Times New Roman"/>
           <w:b/>
           <w:bCs/>
-          <w:color w:val="000000" w:themeColor="text1"/>
-          <w:sz w:val="28"/>
-          <w:szCs w:val="28"/>
-          <w:lang w:val="en-US" w:eastAsia="uk-UA"/>
+          <w:noProof/>
+          <w:color w:val="000000" w:themeColor="text1"/>
+          <w:sz w:val="28"/>
+          <w:szCs w:val="28"/>
+          <w:lang w:eastAsia="uk-UA"/>
         </w:rPr>
         <w:drawing>
           <wp:inline distT="0" distB="0" distL="0" distR="0" wp14:anchorId="356A05E3" wp14:editId="553FBEF9">
@@ -5009,6 +4952,7 @@
           <w:rFonts w:ascii="Times New Roman" w:eastAsia="Times New Roman" w:hAnsi="Times New Roman" w:cs="Times New Roman"/>
           <w:b/>
           <w:bCs/>
+          <w:noProof/>
           <w:color w:val="000000" w:themeColor="text1"/>
           <w:sz w:val="28"/>
           <w:szCs w:val="28"/>
@@ -5125,10 +5069,10 @@
       <w:r>
         <w:rPr>
           <w:b/>
+          <w:noProof/>
           <w:color w:val="000000"/>
           <w:sz w:val="28"/>
           <w:szCs w:val="22"/>
-          <w:lang w:val="en-US"/>
         </w:rPr>
         <w:drawing>
           <wp:inline distT="0" distB="0" distL="0" distR="0" wp14:anchorId="306A03B8" wp14:editId="755859BD">
@@ -5169,10 +5113,10 @@
       <w:r>
         <w:rPr>
           <w:b/>
+          <w:noProof/>
           <w:color w:val="000000"/>
           <w:sz w:val="28"/>
           <w:szCs w:val="22"/>
-          <w:lang w:val="en-US"/>
         </w:rPr>
         <w:drawing>
           <wp:inline distT="0" distB="0" distL="0" distR="0" wp14:anchorId="0B2303B1" wp14:editId="7D43B463">
@@ -5272,10 +5216,10 @@
       <w:r>
         <w:rPr>
           <w:b/>
+          <w:noProof/>
           <w:color w:val="000000"/>
           <w:sz w:val="28"/>
           <w:szCs w:val="22"/>
-          <w:lang w:val="en-US"/>
         </w:rPr>
         <w:drawing>
           <wp:inline distT="0" distB="0" distL="0" distR="0" wp14:anchorId="605BCF86" wp14:editId="7C222B2E">
@@ -5422,14 +5366,96 @@
       <w:pPr>
         <w:spacing w:after="0" w:line="240" w:lineRule="auto"/>
         <w:rPr>
+          <w:rFonts w:ascii="Times New Roman" w:eastAsia="Times New Roman" w:hAnsi="Times New Roman" w:cs="Times New Roman"/>
+          <w:bCs/>
+          <w:sz w:val="28"/>
+          <w:szCs w:val="28"/>
+          <w:lang w:eastAsia="uk-UA"/>
+        </w:rPr>
+      </w:pPr>
+      <w:r>
+        <w:rPr>
+          <w:rFonts w:ascii="Times New Roman" w:eastAsia="Times New Roman" w:hAnsi="Times New Roman" w:cs="Times New Roman"/>
+          <w:bCs/>
+          <w:sz w:val="28"/>
+          <w:szCs w:val="28"/>
+          <w:lang w:val="en-US" w:eastAsia="uk-UA"/>
+        </w:rPr>
+        <w:fldChar w:fldCharType="begin"/>
+      </w:r>
+      <w:r>
+        <w:rPr>
+          <w:rFonts w:ascii="Times New Roman" w:eastAsia="Times New Roman" w:hAnsi="Times New Roman" w:cs="Times New Roman"/>
+          <w:bCs/>
+          <w:sz w:val="28"/>
+          <w:szCs w:val="28"/>
+          <w:lang w:val="en-US" w:eastAsia="uk-UA"/>
+        </w:rPr>
+        <w:instrText xml:space="preserve"> HYPERLINK "</w:instrText>
+      </w:r>
+      <w:r>
+        <w:rPr>
+          <w:rFonts w:ascii="Times New Roman" w:eastAsia="Times New Roman" w:hAnsi="Times New Roman" w:cs="Times New Roman"/>
+          <w:bCs/>
+          <w:sz w:val="28"/>
+          <w:szCs w:val="28"/>
+          <w:lang w:val="en-US" w:eastAsia="uk-UA"/>
+        </w:rPr>
+        <w:instrText>https://github.com/artificial-intelligence-department/ai_programming_playground_2024/pull/</w:instrText>
+      </w:r>
+      <w:r>
+        <w:rPr>
+          <w:rFonts w:ascii="Times New Roman" w:eastAsia="Times New Roman" w:hAnsi="Times New Roman" w:cs="Times New Roman"/>
+          <w:bCs/>
+          <w:sz w:val="28"/>
+          <w:szCs w:val="28"/>
+          <w:lang w:eastAsia="uk-UA"/>
+        </w:rPr>
+        <w:instrText>1</w:instrText>
+      </w:r>
+      <w:r>
+        <w:rPr>
+          <w:rFonts w:ascii="Times New Roman" w:eastAsia="Times New Roman" w:hAnsi="Times New Roman" w:cs="Times New Roman"/>
+          <w:bCs/>
+          <w:sz w:val="28"/>
+          <w:szCs w:val="28"/>
+          <w:lang w:val="en-US" w:eastAsia="uk-UA"/>
+        </w:rPr>
+        <w:instrText>9</w:instrText>
+      </w:r>
+      <w:r>
+        <w:rPr>
+          <w:rFonts w:ascii="Times New Roman" w:eastAsia="Times New Roman" w:hAnsi="Times New Roman" w:cs="Times New Roman"/>
+          <w:bCs/>
+          <w:sz w:val="28"/>
+          <w:szCs w:val="28"/>
+          <w:lang w:eastAsia="uk-UA"/>
+        </w:rPr>
+        <w:instrText>4</w:instrText>
+      </w:r>
+    </w:p>
+    <w:p>
+      <w:pPr>
+        <w:spacing w:after="0" w:line="240" w:lineRule="auto"/>
+        <w:rPr>
           <w:rStyle w:val="a5"/>
           <w:rFonts w:ascii="Times New Roman" w:eastAsia="Times New Roman" w:hAnsi="Times New Roman" w:cs="Times New Roman"/>
           <w:bCs/>
           <w:sz w:val="28"/>
           <w:szCs w:val="28"/>
+          <w:lang w:eastAsia="uk-UA"/>
+        </w:rPr>
+      </w:pPr>
+      <w:r>
+        <w:rPr>
+          <w:rFonts w:ascii="Times New Roman" w:eastAsia="Times New Roman" w:hAnsi="Times New Roman" w:cs="Times New Roman"/>
+          <w:bCs/>
+          <w:sz w:val="28"/>
+          <w:szCs w:val="28"/>
           <w:lang w:val="en-US" w:eastAsia="uk-UA"/>
         </w:rPr>
-      </w:pPr>
+        <w:instrText xml:space="preserve">" </w:instrText>
+      </w:r>
       <w:r>
         <w:rPr>
           <w:rFonts w:ascii="Times New Roman" w:eastAsia="Times New Roman" w:hAnsi="Times New Roman" w:cs="Times New Roman"/>
@@ -5438,27 +5464,40 @@
           <w:szCs w:val="28"/>
           <w:lang w:val="en-US" w:eastAsia="uk-UA"/>
         </w:rPr>
-        <w:fldChar w:fldCharType="begin"/>
-      </w:r>
-      <w:r>
-        <w:rPr>
+        <w:fldChar w:fldCharType="separate"/>
+      </w:r>
+      <w:r>
+        <w:rPr>
+          <w:rStyle w:val="a5"/>
           <w:rFonts w:ascii="Times New Roman" w:eastAsia="Times New Roman" w:hAnsi="Times New Roman" w:cs="Times New Roman"/>
           <w:bCs/>
           <w:sz w:val="28"/>
           <w:szCs w:val="28"/>
           <w:lang w:val="en-US" w:eastAsia="uk-UA"/>
         </w:rPr>
-        <w:instrText xml:space="preserve"> HYPERLINK "https://github.com/artificial-intelligence-department/ai_programming_playground_2024/pull/95" </w:instrText>
-      </w:r>
-      <w:r>
-        <w:rPr>
+        <w:t>https://github.com/artificial-intelligence-department/ai_programming_playground_2024/pull/</w:t>
+      </w:r>
+      <w:r>
+        <w:rPr>
+          <w:rStyle w:val="a5"/>
+          <w:rFonts w:ascii="Times New Roman" w:eastAsia="Times New Roman" w:hAnsi="Times New Roman" w:cs="Times New Roman"/>
+          <w:bCs/>
+          <w:sz w:val="28"/>
+          <w:szCs w:val="28"/>
+          <w:lang w:eastAsia="uk-UA"/>
+        </w:rPr>
+        <w:t>1</w:t>
+      </w:r>
+      <w:r>
+        <w:rPr>
+          <w:rStyle w:val="a5"/>
           <w:rFonts w:ascii="Times New Roman" w:eastAsia="Times New Roman" w:hAnsi="Times New Roman" w:cs="Times New Roman"/>
           <w:bCs/>
           <w:sz w:val="28"/>
           <w:szCs w:val="28"/>
           <w:lang w:val="en-US" w:eastAsia="uk-UA"/>
         </w:rPr>
-        <w:fldChar w:fldCharType="separate"/>
+        <w:t>9</w:t>
       </w:r>
       <w:r>
         <w:rPr>
@@ -5467,9 +5506,9 @@
           <w:bCs/>
           <w:sz w:val="28"/>
           <w:szCs w:val="28"/>
-          <w:lang w:val="en-US" w:eastAsia="uk-UA"/>
-        </w:rPr>
-        <w:t>https://github.com/artificial-intelligence-department/ai_programming_playground_2024/pull/9</w:t>
+          <w:lang w:eastAsia="uk-UA"/>
+        </w:rPr>
+        <w:t>4</w:t>
       </w:r>
     </w:p>
     <w:p>
@@ -5763,6 +5802,7 @@
       <w:r>
         <w:rPr>
           <w:rFonts w:ascii="Times New Roman" w:eastAsia="Times New Roman" w:hAnsi="Times New Roman" w:cs="Times New Roman"/>
+          <w:noProof/>
           <w:color w:val="000000" w:themeColor="text1"/>
           <w:sz w:val="28"/>
           <w:szCs w:val="28"/>
@@ -5883,6 +5923,7 @@
       <w:r>
         <w:rPr>
           <w:rFonts w:ascii="Times New Roman" w:eastAsia="Times New Roman" w:hAnsi="Times New Roman" w:cs="Times New Roman"/>
+          <w:noProof/>
           <w:color w:val="000000" w:themeColor="text1"/>
           <w:sz w:val="28"/>
           <w:szCs w:val="28"/>
@@ -6016,6 +6057,7 @@
       <w:r>
         <w:rPr>
           <w:rFonts w:ascii="Times New Roman" w:eastAsia="Times New Roman" w:hAnsi="Times New Roman" w:cs="Times New Roman"/>
+          <w:noProof/>
           <w:color w:val="000000" w:themeColor="text1"/>
           <w:sz w:val="28"/>
           <w:szCs w:val="28"/>
@@ -6148,6 +6190,7 @@
       <w:r>
         <w:rPr>
           <w:rFonts w:ascii="Times New Roman" w:eastAsia="Times New Roman" w:hAnsi="Times New Roman" w:cs="Times New Roman"/>
+          <w:noProof/>
           <w:color w:val="000000" w:themeColor="text1"/>
           <w:sz w:val="28"/>
           <w:szCs w:val="28"/>
@@ -6259,6 +6302,7 @@
       <w:r>
         <w:rPr>
           <w:rFonts w:ascii="Times New Roman" w:eastAsia="Times New Roman" w:hAnsi="Times New Roman" w:cs="Times New Roman"/>
+          <w:noProof/>
           <w:color w:val="000000" w:themeColor="text1"/>
           <w:sz w:val="28"/>
           <w:szCs w:val="28"/>
@@ -6407,6 +6451,7 @@
       <w:r>
         <w:rPr>
           <w:rFonts w:ascii="Times New Roman" w:eastAsia="Times New Roman" w:hAnsi="Times New Roman" w:cs="Times New Roman"/>
+          <w:noProof/>
           <w:color w:val="000000" w:themeColor="text1"/>
           <w:sz w:val="28"/>
           <w:szCs w:val="28"/>
@@ -6805,10 +6850,11 @@
       <w:r>
         <w:rPr>
           <w:rFonts w:ascii="Times New Roman" w:eastAsia="Times New Roman" w:hAnsi="Times New Roman" w:cs="Times New Roman"/>
-          <w:color w:val="000000" w:themeColor="text1"/>
-          <w:sz w:val="28"/>
-          <w:szCs w:val="28"/>
-          <w:lang w:val="en-US" w:eastAsia="uk-UA"/>
+          <w:noProof/>
+          <w:color w:val="000000" w:themeColor="text1"/>
+          <w:sz w:val="28"/>
+          <w:szCs w:val="28"/>
+          <w:lang w:eastAsia="uk-UA"/>
         </w:rPr>
         <w:drawing>
           <wp:inline distT="0" distB="0" distL="0" distR="0" wp14:anchorId="3EEEB615" wp14:editId="33AF5609">
@@ -7110,10 +7156,11 @@
       <w:r>
         <w:rPr>
           <w:rFonts w:ascii="Times New Roman" w:eastAsia="Times New Roman" w:hAnsi="Times New Roman" w:cs="Times New Roman"/>
-          <w:color w:val="000000" w:themeColor="text1"/>
-          <w:sz w:val="28"/>
-          <w:szCs w:val="28"/>
-          <w:lang w:val="en-US" w:eastAsia="uk-UA"/>
+          <w:noProof/>
+          <w:color w:val="000000" w:themeColor="text1"/>
+          <w:sz w:val="28"/>
+          <w:szCs w:val="28"/>
+          <w:lang w:eastAsia="uk-UA"/>
         </w:rPr>
         <w:drawing>
           <wp:inline distT="0" distB="0" distL="0" distR="0" wp14:anchorId="4D6B33EF" wp14:editId="322D128F">
@@ -7274,17 +7321,7 @@
           <w:szCs w:val="28"/>
           <w:lang w:eastAsia="en-GB"/>
         </w:rPr>
-        <w:t>я в</w:t>
-      </w:r>
-      <w:r>
-        <w:rPr>
-          <w:rFonts w:ascii="Times New Roman" w:eastAsia="Times New Roman" w:hAnsi="Times New Roman" w:cs="Times New Roman"/>
-          <w:color w:val="000000"/>
-          <w:sz w:val="28"/>
-          <w:szCs w:val="28"/>
-          <w:lang w:eastAsia="en-GB"/>
-        </w:rPr>
-        <w:t>досконалив</w:t>
+        <w:t>я вдосконалив</w:t>
       </w:r>
       <w:r>
         <w:rPr>
@@ -7406,8 +7443,6 @@
         </w:rPr>
         <w:t>вся</w:t>
       </w:r>
-      <w:bookmarkStart w:id="6" w:name="_GoBack"/>
-      <w:bookmarkEnd w:id="6"/>
       <w:r>
         <w:rPr>
           <w:rFonts w:ascii="Times New Roman" w:eastAsia="Times New Roman" w:hAnsi="Times New Roman" w:cs="Times New Roman"/>

</xml_diff>